<commit_message>
Removed super-tutor in cover page
</commit_message>
<xml_diff>
--- a/report-template/report-template.docx
+++ b/report-template/report-template.docx
@@ -701,37 +701,6 @@
         <w:contextualSpacing/>
         <w:jc w:val="both"/>
         <w:rPr>
-          <w:rFonts w:cstheme="minorHAnsi"/>
-        </w:rPr>
-      </w:pPr>
-      <w:r>
-        <w:rPr>
-          <w:rFonts w:cstheme="minorHAnsi"/>
-          <w:b/>
-          <w:bCs/>
-        </w:rPr>
-        <w:t>Super-t</w:t>
-      </w:r>
-      <w:r>
-        <w:rPr>
-          <w:rFonts w:cstheme="minorHAnsi"/>
-          <w:b/>
-          <w:bCs/>
-        </w:rPr>
-        <w:t>utor:</w:t>
-      </w:r>
-      <w:r>
-        <w:rPr>
-          <w:rFonts w:cstheme="minorHAnsi"/>
-        </w:rPr>
-        <w:t xml:space="preserve"> &lt;Insert name here&gt;</w:t>
-      </w:r>
-    </w:p>
-    <w:p>
-      <w:pPr>
-        <w:contextualSpacing/>
-        <w:jc w:val="both"/>
-        <w:rPr>
           <w:rFonts w:asciiTheme="majorHAnsi" w:hAnsiTheme="majorHAnsi" w:cstheme="minorHAnsi"/>
         </w:rPr>
       </w:pPr>
@@ -2343,23 +2312,7 @@
         <w:t>Describe any bonus features you have implemented for SPA</w:t>
       </w:r>
       <w:r>
-        <w:t xml:space="preserve"> (</w:t>
-      </w:r>
-      <w:proofErr w:type="gramStart"/>
-      <w:r>
-        <w:t>e.g.</w:t>
-      </w:r>
-      <w:proofErr w:type="gramEnd"/>
-      <w:r>
-        <w:t xml:space="preserve"> Implementing full </w:t>
-      </w:r>
-      <w:proofErr w:type="spellStart"/>
-      <w:r>
-        <w:t>BasicSPA</w:t>
-      </w:r>
-      <w:proofErr w:type="spellEnd"/>
-      <w:r>
-        <w:t xml:space="preserve"> requirements instead of Iteration 1 SPA requirements).</w:t>
+        <w:t xml:space="preserve"> (e.g. Implementing full BasicSPA requirements instead of Iteration 1 SPA requirements).</w:t>
       </w:r>
     </w:p>
     <w:p>
@@ -2460,15 +2413,7 @@
         <w:jc w:val="both"/>
       </w:pPr>
       <w:r>
-        <w:t xml:space="preserve">You can include Gantt charts etc. to substitute the </w:t>
-      </w:r>
-      <w:proofErr w:type="gramStart"/>
-      <w:r>
-        <w:t>tables, if</w:t>
-      </w:r>
-      <w:proofErr w:type="gramEnd"/>
-      <w:r>
-        <w:t xml:space="preserve"> it expresses your plan better.</w:t>
+        <w:t>You can include Gantt charts etc. to substitute the tables, if it expresses your plan better.</w:t>
       </w:r>
     </w:p>
     <w:p>
@@ -3887,15 +3832,7 @@
         <w:jc w:val="both"/>
       </w:pPr>
       <w:r>
-        <w:t xml:space="preserve">Your Query Processor should consist of Query </w:t>
-      </w:r>
-      <w:proofErr w:type="spellStart"/>
-      <w:r>
-        <w:t>Preprocessor</w:t>
-      </w:r>
-      <w:proofErr w:type="spellEnd"/>
-      <w:r>
-        <w:t xml:space="preserve"> (Parser + Validator) and Query Evaluator.</w:t>
+        <w:t>Your Query Processor should consist of Query Preprocessor (Parser + Validator) and Query Evaluator.</w:t>
       </w:r>
     </w:p>
     <w:p>
@@ -3925,15 +3862,7 @@
         <w:jc w:val="both"/>
       </w:pPr>
       <w:r>
-        <w:t xml:space="preserve">For Query </w:t>
-      </w:r>
-      <w:proofErr w:type="spellStart"/>
-      <w:r>
-        <w:t>Preprocessor</w:t>
-      </w:r>
-      <w:proofErr w:type="spellEnd"/>
-      <w:r>
-        <w:t>, d</w:t>
+        <w:t>For Query Preprocessor, d</w:t>
       </w:r>
       <w:r>
         <w:t>escribe how you parse and validate PQL queries. You should describe the validation rules used</w:t>
@@ -3969,15 +3898,7 @@
         <w:t>For Query Evaluator, describe your evaluation strategies</w:t>
       </w:r>
       <w:r>
-        <w:t xml:space="preserve"> and optimisations. Show examples of how evaluation is done and its intermediate / </w:t>
-      </w:r>
-      <w:proofErr w:type="gramStart"/>
-      <w:r>
-        <w:t>final results</w:t>
-      </w:r>
-      <w:proofErr w:type="gramEnd"/>
-      <w:r>
-        <w:t xml:space="preserve"> table.</w:t>
+        <w:t xml:space="preserve"> and optimisations. Show examples of how evaluation is done and its intermediate / final results table.</w:t>
       </w:r>
     </w:p>
     <w:p>
@@ -4154,15 +4075,7 @@
         <w:jc w:val="both"/>
       </w:pPr>
       <w:r>
-        <w:t>Any other requirements for running this test case (</w:t>
-      </w:r>
-      <w:proofErr w:type="gramStart"/>
-      <w:r>
-        <w:t>e.g.</w:t>
-      </w:r>
-      <w:proofErr w:type="gramEnd"/>
-      <w:r>
-        <w:t xml:space="preserve"> to run a test case for a component, you may need to implement a simulated environment)</w:t>
+        <w:t>Any other requirements for running this test case (e.g. to run a test case for a component, you may need to implement a simulated environment)</w:t>
       </w:r>
     </w:p>
     <w:p>
@@ -4351,15 +4264,7 @@
         <w:jc w:val="both"/>
       </w:pPr>
       <w:r>
-        <w:t xml:space="preserve">Provide two sample test cases in </w:t>
-      </w:r>
-      <w:proofErr w:type="spellStart"/>
-      <w:r>
-        <w:t>AutoTester</w:t>
-      </w:r>
-      <w:proofErr w:type="spellEnd"/>
-      <w:r>
-        <w:t xml:space="preserve"> format.</w:t>
+        <w:t>Provide two sample test cases in AutoTester format.</w:t>
       </w:r>
     </w:p>
     <w:p>
@@ -4551,31 +4456,7 @@
         <w:jc w:val="both"/>
       </w:pPr>
       <w:r>
-        <w:t xml:space="preserve">Describe how you implement </w:t>
-      </w:r>
-      <w:proofErr w:type="spellStart"/>
-      <w:r>
-        <w:t>NextBip</w:t>
-      </w:r>
-      <w:proofErr w:type="spellEnd"/>
-      <w:r>
-        <w:t xml:space="preserve">/* and </w:t>
-      </w:r>
-      <w:proofErr w:type="spellStart"/>
-      <w:r>
-        <w:t>AffectsBip</w:t>
-      </w:r>
-      <w:proofErr w:type="spellEnd"/>
-      <w:r>
-        <w:t>/</w:t>
-      </w:r>
-      <w:proofErr w:type="gramStart"/>
-      <w:r>
-        <w:t>* .</w:t>
-      </w:r>
-      <w:proofErr w:type="gramEnd"/>
-      <w:r>
-        <w:t xml:space="preserve"> It should contain:</w:t>
+        <w:t>Describe how you implement NextBip/* and AffectsBip/* . It should contain:</w:t>
       </w:r>
     </w:p>
     <w:p>
@@ -4623,15 +4504,7 @@
         <w:jc w:val="both"/>
       </w:pPr>
       <w:r>
-        <w:t xml:space="preserve">Basically, this section is a </w:t>
-      </w:r>
-      <w:proofErr w:type="gramStart"/>
-      <w:r>
-        <w:t>mini-report</w:t>
-      </w:r>
-      <w:proofErr w:type="gramEnd"/>
-      <w:r>
-        <w:t xml:space="preserve"> for extensions.</w:t>
+        <w:t>Basically, this section is a mini-report for extensions.</w:t>
       </w:r>
     </w:p>
     <w:p>
@@ -4969,11 +4842,9 @@
         </w:numPr>
         <w:jc w:val="both"/>
       </w:pPr>
-      <w:proofErr w:type="spellStart"/>
       <w:r>
         <w:t>VarTable</w:t>
       </w:r>
-      <w:proofErr w:type="spellEnd"/>
     </w:p>
     <w:p>
       <w:pPr>
@@ -4984,11 +4855,9 @@
         </w:numPr>
         <w:jc w:val="both"/>
       </w:pPr>
-      <w:proofErr w:type="spellStart"/>
       <w:r>
         <w:t>ProcTable</w:t>
       </w:r>
-      <w:proofErr w:type="spellEnd"/>
     </w:p>
     <w:p>
       <w:pPr>
@@ -5450,16 +5319,8 @@
               <w:rPr>
                 <w:rFonts w:ascii="Courier New" w:hAnsi="Courier New" w:cs="Courier New"/>
               </w:rPr>
-              <w:t xml:space="preserve">1.  read </w:t>
-            </w:r>
-            <w:proofErr w:type="gramStart"/>
-            <w:r>
-              <w:rPr>
-                <w:rFonts w:ascii="Courier New" w:hAnsi="Courier New" w:cs="Courier New"/>
-              </w:rPr>
-              <w:t>x;</w:t>
-            </w:r>
-            <w:proofErr w:type="gramEnd"/>
+              <w:t>1.  read x;</w:t>
+            </w:r>
           </w:p>
           <w:p>
             <w:pPr>
@@ -5474,16 +5335,8 @@
               <w:rPr>
                 <w:rFonts w:ascii="Courier New" w:hAnsi="Courier New" w:cs="Courier New"/>
               </w:rPr>
-              <w:t xml:space="preserve">2.  read </w:t>
-            </w:r>
-            <w:proofErr w:type="gramStart"/>
-            <w:r>
-              <w:rPr>
-                <w:rFonts w:ascii="Courier New" w:hAnsi="Courier New" w:cs="Courier New"/>
-              </w:rPr>
-              <w:t>y;</w:t>
-            </w:r>
-            <w:proofErr w:type="gramEnd"/>
+              <w:t>2.  read y;</w:t>
+            </w:r>
           </w:p>
           <w:p>
             <w:pPr>
@@ -5498,21 +5351,7 @@
               <w:rPr>
                 <w:rFonts w:ascii="Courier New" w:hAnsi="Courier New" w:cs="Courier New"/>
               </w:rPr>
-              <w:t>3.  while (</w:t>
-            </w:r>
-            <w:proofErr w:type="gramStart"/>
-            <w:r>
-              <w:rPr>
-                <w:rFonts w:ascii="Courier New" w:hAnsi="Courier New" w:cs="Courier New"/>
-              </w:rPr>
-              <w:t>y !</w:t>
-            </w:r>
-            <w:proofErr w:type="gramEnd"/>
-            <w:r>
-              <w:rPr>
-                <w:rFonts w:ascii="Courier New" w:hAnsi="Courier New" w:cs="Courier New"/>
-              </w:rPr>
-              <w:t>= 0) {</w:t>
+              <w:t>3.  while (y != 0) {</w:t>
             </w:r>
           </w:p>
           <w:p>
@@ -5528,16 +5367,8 @@
               <w:rPr>
                 <w:rFonts w:ascii="Courier New" w:hAnsi="Courier New" w:cs="Courier New"/>
               </w:rPr>
-              <w:t xml:space="preserve">4.      x = x / </w:t>
-            </w:r>
-            <w:proofErr w:type="gramStart"/>
-            <w:r>
-              <w:rPr>
-                <w:rFonts w:ascii="Courier New" w:hAnsi="Courier New" w:cs="Courier New"/>
-              </w:rPr>
-              <w:t>y;</w:t>
-            </w:r>
-            <w:proofErr w:type="gramEnd"/>
+              <w:t>4.      x = x / y;</w:t>
+            </w:r>
           </w:p>
           <w:p>
             <w:pPr>
@@ -5552,16 +5383,8 @@
               <w:rPr>
                 <w:rFonts w:ascii="Courier New" w:hAnsi="Courier New" w:cs="Courier New"/>
               </w:rPr>
-              <w:t>5.      read y</w:t>
-            </w:r>
-            <w:proofErr w:type="gramStart"/>
-            <w:r>
-              <w:rPr>
-                <w:rFonts w:ascii="Courier New" w:hAnsi="Courier New" w:cs="Courier New"/>
-              </w:rPr>
-              <w:t>; }</w:t>
-            </w:r>
-            <w:proofErr w:type="gramEnd"/>
+              <w:t>5.      read y; }</w:t>
+            </w:r>
           </w:p>
           <w:p>
             <w:pPr>
@@ -5576,16 +5399,8 @@
               <w:rPr>
                 <w:rFonts w:ascii="Courier New" w:hAnsi="Courier New" w:cs="Courier New"/>
               </w:rPr>
-              <w:t>6.  print x</w:t>
-            </w:r>
-            <w:proofErr w:type="gramStart"/>
-            <w:r>
-              <w:rPr>
-                <w:rFonts w:ascii="Courier New" w:hAnsi="Courier New" w:cs="Courier New"/>
-              </w:rPr>
-              <w:t>; }</w:t>
-            </w:r>
-            <w:proofErr w:type="gramEnd"/>
+              <w:t>6.  print x; }</w:t>
+            </w:r>
           </w:p>
         </w:tc>
         <w:tc>
@@ -5605,30 +5420,8 @@
               <w:rPr>
                 <w:rFonts w:ascii="Courier New" w:hAnsi="Courier New" w:cs="Courier New"/>
               </w:rPr>
-              <w:t xml:space="preserve">assign a; </w:t>
-            </w:r>
-            <w:proofErr w:type="spellStart"/>
-            <w:r>
-              <w:rPr>
-                <w:rFonts w:ascii="Courier New" w:hAnsi="Courier New" w:cs="Courier New"/>
-              </w:rPr>
-              <w:t>stmt</w:t>
-            </w:r>
-            <w:proofErr w:type="spellEnd"/>
-            <w:r>
-              <w:rPr>
-                <w:rFonts w:ascii="Courier New" w:hAnsi="Courier New" w:cs="Courier New"/>
-              </w:rPr>
-              <w:t xml:space="preserve"> s; variable </w:t>
-            </w:r>
-            <w:proofErr w:type="gramStart"/>
-            <w:r>
-              <w:rPr>
-                <w:rFonts w:ascii="Courier New" w:hAnsi="Courier New" w:cs="Courier New"/>
-              </w:rPr>
-              <w:t>v;</w:t>
-            </w:r>
-            <w:proofErr w:type="gramEnd"/>
+              <w:t>assign a; stmt s; variable v;</w:t>
+            </w:r>
           </w:p>
           <w:tbl>
             <w:tblPr>
@@ -5678,21 +5471,7 @@
                     <w:rPr>
                       <w:rFonts w:ascii="Courier New" w:hAnsi="Courier New" w:cs="Courier New"/>
                     </w:rPr>
-                    <w:t xml:space="preserve">Select a pattern </w:t>
-                  </w:r>
-                  <w:proofErr w:type="gramStart"/>
-                  <w:r>
-                    <w:rPr>
-                      <w:rFonts w:ascii="Courier New" w:hAnsi="Courier New" w:cs="Courier New"/>
-                    </w:rPr>
-                    <w:t>a(</w:t>
-                  </w:r>
-                  <w:proofErr w:type="gramEnd"/>
-                  <w:r>
-                    <w:rPr>
-                      <w:rFonts w:ascii="Courier New" w:hAnsi="Courier New" w:cs="Courier New"/>
-                    </w:rPr>
-                    <w:t>“x”, _”y”_)</w:t>
+                    <w:t>Select a pattern a(“x”, _”y”_)</w:t>
                   </w:r>
                 </w:p>
               </w:tc>
@@ -6169,23 +5948,7 @@
         </w:numPr>
       </w:pPr>
       <w:r>
-        <w:t xml:space="preserve">Write a sequence of steps describing how Parser works with </w:t>
-      </w:r>
-      <w:proofErr w:type="spellStart"/>
-      <w:r>
-        <w:t>ProcTable</w:t>
-      </w:r>
-      <w:proofErr w:type="spellEnd"/>
-      <w:r>
-        <w:t xml:space="preserve"> &amp; </w:t>
-      </w:r>
-      <w:proofErr w:type="spellStart"/>
-      <w:r>
-        <w:t>VarTable</w:t>
-      </w:r>
-      <w:proofErr w:type="spellEnd"/>
-      <w:r>
-        <w:t>.</w:t>
+        <w:t>Write a sequence of steps describing how Parser works with ProcTable &amp; VarTable.</w:t>
       </w:r>
       <w:r>
         <w:br/>
@@ -6203,15 +5966,7 @@
         </w:numPr>
       </w:pPr>
       <w:r>
-        <w:t xml:space="preserve">Insert “main” to </w:t>
-      </w:r>
-      <w:proofErr w:type="spellStart"/>
-      <w:r>
-        <w:t>ProcTable</w:t>
-      </w:r>
-      <w:proofErr w:type="spellEnd"/>
-      <w:r>
-        <w:t>, return index</w:t>
+        <w:t>Insert “main” to ProcTable, return index</w:t>
       </w:r>
     </w:p>
     <w:p>
@@ -6223,15 +5978,7 @@
         </w:numPr>
       </w:pPr>
       <w:r>
-        <w:t xml:space="preserve">Insert “x” to </w:t>
-      </w:r>
-      <w:proofErr w:type="spellStart"/>
-      <w:r>
-        <w:t>VarTable</w:t>
-      </w:r>
-      <w:proofErr w:type="spellEnd"/>
-      <w:r>
-        <w:t>, return index</w:t>
+        <w:t>Insert “x” to VarTable, return index</w:t>
       </w:r>
     </w:p>
     <w:p>
@@ -6283,15 +6030,7 @@
         </w:numPr>
       </w:pPr>
       <w:r>
-        <w:t xml:space="preserve">Describe how Query Processor works with AST and </w:t>
-      </w:r>
-      <w:proofErr w:type="spellStart"/>
-      <w:r>
-        <w:t>VarTable</w:t>
-      </w:r>
-      <w:proofErr w:type="spellEnd"/>
-      <w:r>
-        <w:t xml:space="preserve"> when evaluating Query #1</w:t>
+        <w:t>Describe how Query Processor works with AST and VarTable when evaluating Query #1</w:t>
       </w:r>
       <w:r>
         <w:br/>
@@ -6347,26 +6086,8 @@
           <w:numId w:val="8"/>
         </w:numPr>
       </w:pPr>
-      <w:proofErr w:type="spellStart"/>
-      <w:r>
-        <w:t>isMatch</w:t>
-      </w:r>
-      <w:proofErr w:type="spellEnd"/>
-      <w:r>
-        <w:t>(</w:t>
-      </w:r>
-      <w:proofErr w:type="spellStart"/>
-      <w:r>
-        <w:t>p</w:t>
-      </w:r>
-      <w:proofErr w:type="gramStart"/>
-      <w:r>
-        <w:t>,”assign</w:t>
-      </w:r>
-      <w:proofErr w:type="spellEnd"/>
-      <w:proofErr w:type="gramEnd"/>
-      <w:r>
-        <w:t>”)</w:t>
+      <w:r>
+        <w:t>isMatch(p,”assign”)</w:t>
       </w:r>
       <w:r>
         <w:t xml:space="preserve"> – no</w:t>
@@ -8334,7 +8055,12 @@
 </file>
 
 <file path=customXml/item1.xml><?xml version="1.0" encoding="utf-8"?>
-<b:Sources xmlns:b="http://schemas.openxmlformats.org/officeDocument/2006/bibliography" xmlns="http://schemas.openxmlformats.org/officeDocument/2006/bibliography" SelectedStyle="\APASixthEditionOfficeOnline.xsl" StyleName="APA" Version="6"/>
+<?mso-contentType ?>
+<FormTemplates xmlns="http://schemas.microsoft.com/sharepoint/v3/contenttype/forms">
+  <Display>DocumentLibraryForm</Display>
+  <Edit>DocumentLibraryForm</Edit>
+  <New>DocumentLibraryForm</New>
+</FormTemplates>
 </file>
 
 <file path=customXml/item2.xml><?xml version="1.0" encoding="utf-8"?>
@@ -8496,12 +8222,7 @@
 </file>
 
 <file path=customXml/item3.xml><?xml version="1.0" encoding="utf-8"?>
-<?mso-contentType ?>
-<FormTemplates xmlns="http://schemas.microsoft.com/sharepoint/v3/contenttype/forms">
-  <Display>DocumentLibraryForm</Display>
-  <Edit>DocumentLibraryForm</Edit>
-  <New>DocumentLibraryForm</New>
-</FormTemplates>
+<b:Sources xmlns:b="http://schemas.openxmlformats.org/officeDocument/2006/bibliography" xmlns="http://schemas.openxmlformats.org/officeDocument/2006/bibliography" SelectedStyle="\APASixthEditionOfficeOnline.xsl" StyleName="APA" Version="6"/>
 </file>
 
 <file path=customXml/item4.xml><?xml version="1.0" encoding="utf-8"?>
@@ -8511,6 +8232,32 @@
 </file>
 
 <file path=customXml/itemProps1.xml><?xml version="1.0" encoding="utf-8"?>
+<ds:datastoreItem xmlns:ds="http://schemas.openxmlformats.org/officeDocument/2006/customXml" ds:itemID="{9B3EDD86-3C8D-4A05-AD3B-6F8DBB3169E9}">
+  <ds:schemaRefs>
+    <ds:schemaRef ds:uri="http://schemas.microsoft.com/sharepoint/v3/contenttype/forms"/>
+  </ds:schemaRefs>
+</ds:datastoreItem>
+</file>
+
+<file path=customXml/itemProps2.xml><?xml version="1.0" encoding="utf-8"?>
+<ds:datastoreItem xmlns:ds="http://schemas.openxmlformats.org/officeDocument/2006/customXml" ds:itemID="{D08EC2F6-874A-4C7A-B340-9765E25A6033}">
+  <ds:schemaRefs>
+    <ds:schemaRef ds:uri="http://schemas.microsoft.com/office/2006/metadata/contentType"/>
+    <ds:schemaRef ds:uri="http://schemas.microsoft.com/office/2006/metadata/properties/metaAttributes"/>
+    <ds:schemaRef ds:uri="http://www.w3.org/2001/XMLSchema"/>
+    <ds:schemaRef ds:uri="http://schemas.microsoft.com/office/2006/metadata/properties"/>
+    <ds:schemaRef ds:uri="c9b2d5d6-b1a1-4455-9cfc-a85ca9e3c0e8"/>
+    <ds:schemaRef ds:uri="http://schemas.microsoft.com/office/2006/documentManagement/types"/>
+    <ds:schemaRef ds:uri="http://schemas.microsoft.com/office/infopath/2007/PartnerControls"/>
+    <ds:schemaRef ds:uri="http://schemas.openxmlformats.org/package/2006/metadata/core-properties"/>
+    <ds:schemaRef ds:uri="http://purl.org/dc/elements/1.1/"/>
+    <ds:schemaRef ds:uri="http://purl.org/dc/terms/"/>
+    <ds:schemaRef ds:uri="http://schemas.microsoft.com/internal/obd"/>
+  </ds:schemaRefs>
+</ds:datastoreItem>
+</file>
+
+<file path=customXml/itemProps3.xml><?xml version="1.0" encoding="utf-8"?>
 <ds:datastoreItem xmlns:ds="http://schemas.openxmlformats.org/officeDocument/2006/customXml" ds:itemID="{75604EAE-020F-45EA-A2DD-CA78268AE04A}">
   <ds:schemaRefs>
     <ds:schemaRef ds:uri="http://schemas.openxmlformats.org/officeDocument/2006/bibliography"/>
@@ -8518,30 +8265,11 @@
 </ds:datastoreItem>
 </file>
 
-<file path=customXml/itemProps2.xml><?xml version="1.0" encoding="utf-8"?>
-<ds:datastoreItem xmlns:ds="http://schemas.openxmlformats.org/officeDocument/2006/customXml" ds:itemID="{D08EC2F6-874A-4C7A-B340-9765E25A6033}"/>
-</file>
-
-<file path=customXml/itemProps3.xml><?xml version="1.0" encoding="utf-8"?>
-<ds:datastoreItem xmlns:ds="http://schemas.openxmlformats.org/officeDocument/2006/customXml" ds:itemID="{9B3EDD86-3C8D-4A05-AD3B-6F8DBB3169E9}">
-  <ds:schemaRefs>
-    <ds:schemaRef ds:uri="http://schemas.microsoft.com/sharepoint/v3/contenttype/forms"/>
-  </ds:schemaRefs>
-</ds:datastoreItem>
-</file>
-
 <file path=customXml/itemProps4.xml><?xml version="1.0" encoding="utf-8"?>
 <ds:datastoreItem xmlns:ds="http://schemas.openxmlformats.org/officeDocument/2006/customXml" ds:itemID="{BF218AA1-1DB4-4EEB-91D0-5BC32EDF130F}">
   <ds:schemaRefs>
-    <ds:schemaRef ds:uri="http://purl.org/dc/terms/"/>
-    <ds:schemaRef ds:uri="http://schemas.openxmlformats.org/package/2006/metadata/core-properties"/>
-    <ds:schemaRef ds:uri="http://purl.org/dc/dcmitype/"/>
-    <ds:schemaRef ds:uri="http://schemas.microsoft.com/office/2006/documentManagement/types"/>
-    <ds:schemaRef ds:uri="http://purl.org/dc/elements/1.1/"/>
     <ds:schemaRef ds:uri="http://schemas.microsoft.com/office/2006/metadata/properties"/>
     <ds:schemaRef ds:uri="http://schemas.microsoft.com/office/infopath/2007/PartnerControls"/>
-    <ds:schemaRef ds:uri="c9b2d5d6-b1a1-4455-9cfc-a85ca9e3c0e8"/>
-    <ds:schemaRef ds:uri="http://www.w3.org/XML/1998/namespace"/>
   </ds:schemaRefs>
 </ds:datastoreItem>
 </file>
</xml_diff>

<commit_message>
Removed tables for development plan
</commit_message>
<xml_diff>
--- a/report-template/report-template.docx
+++ b/report-template/report-template.docx
@@ -2606,270 +2606,6 @@
     </w:p>
     <w:p>
       <w:pPr>
-        <w:contextualSpacing/>
-        <w:jc w:val="both"/>
-      </w:pPr>
-    </w:p>
-    <w:tbl>
-      <w:tblPr>
-        <w:tblStyle w:val="TableGrid"/>
-        <w:tblW w:w="5000" w:type="pct"/>
-        <w:tblLook w:val="04A0" w:firstRow="1" w:lastRow="0" w:firstColumn="1" w:lastColumn="0" w:noHBand="0" w:noVBand="1"/>
-      </w:tblPr>
-      <w:tblGrid>
-        <w:gridCol w:w="1271"/>
-        <w:gridCol w:w="7745"/>
-      </w:tblGrid>
-      <w:tr>
-        <w:trPr>
-          <w:trHeight w:val="403"/>
-        </w:trPr>
-        <w:tc>
-          <w:tcPr>
-            <w:tcW w:w="5000" w:type="pct"/>
-            <w:gridSpan w:val="2"/>
-          </w:tcPr>
-          <w:p>
-            <w:pPr>
-              <w:spacing w:line="360" w:lineRule="auto"/>
-              <w:contextualSpacing/>
-              <w:jc w:val="both"/>
-            </w:pPr>
-            <w:r>
-              <w:t>Week 1 (11 Jan – 17 Jan)</w:t>
-            </w:r>
-          </w:p>
-        </w:tc>
-      </w:tr>
-      <w:tr>
-        <w:trPr>
-          <w:trHeight w:val="403"/>
-        </w:trPr>
-        <w:tc>
-          <w:tcPr>
-            <w:tcW w:w="705" w:type="pct"/>
-          </w:tcPr>
-          <w:p>
-            <w:pPr>
-              <w:spacing w:line="360" w:lineRule="auto"/>
-              <w:contextualSpacing/>
-              <w:jc w:val="both"/>
-            </w:pPr>
-            <w:r>
-              <w:t>Person A</w:t>
-            </w:r>
-          </w:p>
-        </w:tc>
-        <w:tc>
-          <w:tcPr>
-            <w:tcW w:w="4295" w:type="pct"/>
-          </w:tcPr>
-          <w:p>
-            <w:pPr>
-              <w:spacing w:line="360" w:lineRule="auto"/>
-              <w:contextualSpacing/>
-              <w:jc w:val="both"/>
-            </w:pPr>
-            <w:r>
-              <w:t>Task 1</w:t>
-            </w:r>
-          </w:p>
-          <w:p>
-            <w:pPr>
-              <w:spacing w:line="360" w:lineRule="auto"/>
-              <w:contextualSpacing/>
-              <w:jc w:val="both"/>
-            </w:pPr>
-            <w:r>
-              <w:t>Task 2</w:t>
-            </w:r>
-          </w:p>
-        </w:tc>
-      </w:tr>
-      <w:tr>
-        <w:trPr>
-          <w:trHeight w:val="403"/>
-        </w:trPr>
-        <w:tc>
-          <w:tcPr>
-            <w:tcW w:w="705" w:type="pct"/>
-          </w:tcPr>
-          <w:p>
-            <w:pPr>
-              <w:spacing w:line="360" w:lineRule="auto"/>
-              <w:contextualSpacing/>
-              <w:jc w:val="both"/>
-            </w:pPr>
-            <w:r>
-              <w:t>Person B</w:t>
-            </w:r>
-          </w:p>
-        </w:tc>
-        <w:tc>
-          <w:tcPr>
-            <w:tcW w:w="4295" w:type="pct"/>
-          </w:tcPr>
-          <w:p>
-            <w:pPr>
-              <w:spacing w:line="360" w:lineRule="auto"/>
-              <w:contextualSpacing/>
-              <w:jc w:val="both"/>
-            </w:pPr>
-            <w:r>
-              <w:t>Task 3</w:t>
-            </w:r>
-          </w:p>
-          <w:p>
-            <w:pPr>
-              <w:spacing w:line="360" w:lineRule="auto"/>
-              <w:contextualSpacing/>
-              <w:jc w:val="both"/>
-            </w:pPr>
-            <w:r>
-              <w:t>Task 4</w:t>
-            </w:r>
-          </w:p>
-        </w:tc>
-      </w:tr>
-      <w:tr>
-        <w:trPr>
-          <w:trHeight w:val="403"/>
-        </w:trPr>
-        <w:tc>
-          <w:tcPr>
-            <w:tcW w:w="705" w:type="pct"/>
-          </w:tcPr>
-          <w:p>
-            <w:pPr>
-              <w:spacing w:line="360" w:lineRule="auto"/>
-              <w:contextualSpacing/>
-              <w:jc w:val="both"/>
-            </w:pPr>
-            <w:r>
-              <w:t>Person C</w:t>
-            </w:r>
-          </w:p>
-        </w:tc>
-        <w:tc>
-          <w:tcPr>
-            <w:tcW w:w="4295" w:type="pct"/>
-          </w:tcPr>
-          <w:p>
-            <w:pPr>
-              <w:spacing w:line="360" w:lineRule="auto"/>
-              <w:contextualSpacing/>
-              <w:jc w:val="both"/>
-            </w:pPr>
-          </w:p>
-        </w:tc>
-      </w:tr>
-      <w:tr>
-        <w:trPr>
-          <w:trHeight w:val="403"/>
-        </w:trPr>
-        <w:tc>
-          <w:tcPr>
-            <w:tcW w:w="705" w:type="pct"/>
-          </w:tcPr>
-          <w:p>
-            <w:pPr>
-              <w:spacing w:line="360" w:lineRule="auto"/>
-              <w:contextualSpacing/>
-              <w:jc w:val="both"/>
-            </w:pPr>
-            <w:r>
-              <w:t>Person D</w:t>
-            </w:r>
-          </w:p>
-        </w:tc>
-        <w:tc>
-          <w:tcPr>
-            <w:tcW w:w="4295" w:type="pct"/>
-          </w:tcPr>
-          <w:p>
-            <w:pPr>
-              <w:spacing w:line="360" w:lineRule="auto"/>
-              <w:contextualSpacing/>
-              <w:jc w:val="both"/>
-            </w:pPr>
-          </w:p>
-        </w:tc>
-      </w:tr>
-      <w:tr>
-        <w:trPr>
-          <w:trHeight w:val="403"/>
-        </w:trPr>
-        <w:tc>
-          <w:tcPr>
-            <w:tcW w:w="705" w:type="pct"/>
-          </w:tcPr>
-          <w:p>
-            <w:pPr>
-              <w:spacing w:line="360" w:lineRule="auto"/>
-              <w:contextualSpacing/>
-              <w:jc w:val="both"/>
-            </w:pPr>
-            <w:r>
-              <w:t>Person E</w:t>
-            </w:r>
-          </w:p>
-        </w:tc>
-        <w:tc>
-          <w:tcPr>
-            <w:tcW w:w="4295" w:type="pct"/>
-          </w:tcPr>
-          <w:p>
-            <w:pPr>
-              <w:spacing w:line="360" w:lineRule="auto"/>
-              <w:contextualSpacing/>
-              <w:jc w:val="both"/>
-            </w:pPr>
-          </w:p>
-        </w:tc>
-      </w:tr>
-      <w:tr>
-        <w:trPr>
-          <w:trHeight w:val="403"/>
-        </w:trPr>
-        <w:tc>
-          <w:tcPr>
-            <w:tcW w:w="705" w:type="pct"/>
-          </w:tcPr>
-          <w:p>
-            <w:pPr>
-              <w:spacing w:line="360" w:lineRule="auto"/>
-              <w:contextualSpacing/>
-              <w:jc w:val="both"/>
-            </w:pPr>
-            <w:r>
-              <w:t>Person F</w:t>
-            </w:r>
-          </w:p>
-        </w:tc>
-        <w:tc>
-          <w:tcPr>
-            <w:tcW w:w="4295" w:type="pct"/>
-          </w:tcPr>
-          <w:p>
-            <w:pPr>
-              <w:spacing w:line="360" w:lineRule="auto"/>
-              <w:contextualSpacing/>
-              <w:jc w:val="both"/>
-            </w:pPr>
-          </w:p>
-        </w:tc>
-      </w:tr>
-    </w:tbl>
-    <w:p>
-      <w:pPr>
-        <w:contextualSpacing/>
-        <w:jc w:val="both"/>
-      </w:pPr>
-    </w:p>
-    <w:p>
-      <w:pPr>
-        <w:contextualSpacing/>
-        <w:jc w:val="both"/>
         <w:rPr>
           <w:rFonts w:asciiTheme="majorHAnsi" w:eastAsiaTheme="majorEastAsia" w:hAnsiTheme="majorHAnsi" w:cstheme="majorBidi"/>
           <w:color w:val="2F5496" w:themeColor="accent1" w:themeShade="BF"/>
@@ -2877,6 +2613,7 @@
           <w:szCs w:val="26"/>
         </w:rPr>
       </w:pPr>
+      <w:bookmarkStart w:id="3" w:name="_Toc61188269"/>
       <w:r>
         <w:br w:type="page"/>
       </w:r>
@@ -2888,7 +2625,6 @@
         <w:contextualSpacing/>
         <w:jc w:val="both"/>
       </w:pPr>
-      <w:bookmarkStart w:id="3" w:name="_Toc61188269"/>
       <w:r>
         <w:lastRenderedPageBreak/>
         <w:t>2.2 Iteration __ Plan</w:t>
@@ -3037,312 +2773,29 @@
     </w:p>
     <w:p>
       <w:pPr>
+        <w:rPr>
+          <w:rFonts w:asciiTheme="majorHAnsi" w:eastAsiaTheme="majorEastAsia" w:hAnsiTheme="majorHAnsi" w:cstheme="majorBidi"/>
+          <w:color w:val="2F5496" w:themeColor="accent1" w:themeShade="BF"/>
+          <w:sz w:val="32"/>
+          <w:szCs w:val="32"/>
+        </w:rPr>
+      </w:pPr>
+      <w:bookmarkStart w:id="4" w:name="_Toc61188270"/>
+      <w:r>
+        <w:br w:type="page"/>
+      </w:r>
+    </w:p>
+    <w:p>
+      <w:pPr>
+        <w:pStyle w:val="Heading1"/>
+        <w:spacing w:before="0"/>
         <w:contextualSpacing/>
         <w:jc w:val="both"/>
         <w:rPr>
           <w:b/>
           <w:bCs/>
-          <w:u w:val="single"/>
-        </w:rPr>
-      </w:pPr>
-    </w:p>
-    <w:tbl>
-      <w:tblPr>
-        <w:tblStyle w:val="TableGrid"/>
-        <w:tblW w:w="5000" w:type="pct"/>
-        <w:tblLook w:val="04A0" w:firstRow="1" w:lastRow="0" w:firstColumn="1" w:lastColumn="0" w:noHBand="0" w:noVBand="1"/>
-      </w:tblPr>
-      <w:tblGrid>
-        <w:gridCol w:w="1271"/>
-        <w:gridCol w:w="7745"/>
-      </w:tblGrid>
-      <w:tr>
-        <w:trPr>
-          <w:trHeight w:val="403"/>
-        </w:trPr>
-        <w:tc>
-          <w:tcPr>
-            <w:tcW w:w="5000" w:type="pct"/>
-            <w:gridSpan w:val="2"/>
-          </w:tcPr>
-          <w:p>
-            <w:pPr>
-              <w:spacing w:line="360" w:lineRule="auto"/>
-              <w:contextualSpacing/>
-              <w:jc w:val="both"/>
-            </w:pPr>
-            <w:r>
-              <w:t>Week 1 (11 Jan – 17 Jan)</w:t>
-            </w:r>
-          </w:p>
-        </w:tc>
-      </w:tr>
-      <w:tr>
-        <w:trPr>
-          <w:trHeight w:val="403"/>
-        </w:trPr>
-        <w:tc>
-          <w:tcPr>
-            <w:tcW w:w="705" w:type="pct"/>
-          </w:tcPr>
-          <w:p>
-            <w:pPr>
-              <w:spacing w:line="360" w:lineRule="auto"/>
-              <w:contextualSpacing/>
-              <w:jc w:val="both"/>
-            </w:pPr>
-            <w:r>
-              <w:t>Person A</w:t>
-            </w:r>
-          </w:p>
-        </w:tc>
-        <w:tc>
-          <w:tcPr>
-            <w:tcW w:w="4295" w:type="pct"/>
-          </w:tcPr>
-          <w:p>
-            <w:pPr>
-              <w:spacing w:line="360" w:lineRule="auto"/>
-              <w:contextualSpacing/>
-              <w:jc w:val="both"/>
-            </w:pPr>
-            <w:r>
-              <w:t>Activity 1</w:t>
-            </w:r>
-          </w:p>
-          <w:p>
-            <w:pPr>
-              <w:spacing w:line="360" w:lineRule="auto"/>
-              <w:contextualSpacing/>
-              <w:jc w:val="both"/>
-            </w:pPr>
-            <w:r>
-              <w:t>Activity 2</w:t>
-            </w:r>
-          </w:p>
-          <w:p>
-            <w:pPr>
-              <w:spacing w:line="360" w:lineRule="auto"/>
-              <w:contextualSpacing/>
-              <w:jc w:val="both"/>
-            </w:pPr>
-            <w:r>
-              <w:t>Activity 3</w:t>
-            </w:r>
-          </w:p>
-        </w:tc>
-      </w:tr>
-      <w:tr>
-        <w:trPr>
-          <w:trHeight w:val="403"/>
-        </w:trPr>
-        <w:tc>
-          <w:tcPr>
-            <w:tcW w:w="705" w:type="pct"/>
-          </w:tcPr>
-          <w:p>
-            <w:pPr>
-              <w:spacing w:line="360" w:lineRule="auto"/>
-              <w:contextualSpacing/>
-              <w:jc w:val="both"/>
-            </w:pPr>
-            <w:r>
-              <w:t>Person B</w:t>
-            </w:r>
-          </w:p>
-        </w:tc>
-        <w:tc>
-          <w:tcPr>
-            <w:tcW w:w="4295" w:type="pct"/>
-          </w:tcPr>
-          <w:p>
-            <w:pPr>
-              <w:spacing w:line="360" w:lineRule="auto"/>
-              <w:contextualSpacing/>
-              <w:jc w:val="both"/>
-            </w:pPr>
-            <w:r>
-              <w:t>Activity 1</w:t>
-            </w:r>
-          </w:p>
-          <w:p>
-            <w:pPr>
-              <w:spacing w:line="360" w:lineRule="auto"/>
-              <w:contextualSpacing/>
-              <w:jc w:val="both"/>
-            </w:pPr>
-            <w:r>
-              <w:t>Activity 2</w:t>
-            </w:r>
-          </w:p>
-          <w:p>
-            <w:pPr>
-              <w:spacing w:line="360" w:lineRule="auto"/>
-              <w:contextualSpacing/>
-              <w:jc w:val="both"/>
-            </w:pPr>
-            <w:r>
-              <w:t>Activity 3</w:t>
-            </w:r>
-          </w:p>
-        </w:tc>
-      </w:tr>
-      <w:tr>
-        <w:trPr>
-          <w:trHeight w:val="403"/>
-        </w:trPr>
-        <w:tc>
-          <w:tcPr>
-            <w:tcW w:w="705" w:type="pct"/>
-          </w:tcPr>
-          <w:p>
-            <w:pPr>
-              <w:spacing w:line="360" w:lineRule="auto"/>
-              <w:contextualSpacing/>
-              <w:jc w:val="both"/>
-            </w:pPr>
-            <w:r>
-              <w:t>Person C</w:t>
-            </w:r>
-          </w:p>
-        </w:tc>
-        <w:tc>
-          <w:tcPr>
-            <w:tcW w:w="4295" w:type="pct"/>
-          </w:tcPr>
-          <w:p>
-            <w:pPr>
-              <w:spacing w:line="360" w:lineRule="auto"/>
-              <w:contextualSpacing/>
-              <w:jc w:val="both"/>
-            </w:pPr>
-          </w:p>
-        </w:tc>
-      </w:tr>
-      <w:tr>
-        <w:trPr>
-          <w:trHeight w:val="403"/>
-        </w:trPr>
-        <w:tc>
-          <w:tcPr>
-            <w:tcW w:w="705" w:type="pct"/>
-          </w:tcPr>
-          <w:p>
-            <w:pPr>
-              <w:spacing w:line="360" w:lineRule="auto"/>
-              <w:contextualSpacing/>
-              <w:jc w:val="both"/>
-            </w:pPr>
-            <w:r>
-              <w:t>Person D</w:t>
-            </w:r>
-          </w:p>
-        </w:tc>
-        <w:tc>
-          <w:tcPr>
-            <w:tcW w:w="4295" w:type="pct"/>
-          </w:tcPr>
-          <w:p>
-            <w:pPr>
-              <w:spacing w:line="360" w:lineRule="auto"/>
-              <w:contextualSpacing/>
-              <w:jc w:val="both"/>
-            </w:pPr>
-          </w:p>
-        </w:tc>
-      </w:tr>
-      <w:tr>
-        <w:trPr>
-          <w:trHeight w:val="403"/>
-        </w:trPr>
-        <w:tc>
-          <w:tcPr>
-            <w:tcW w:w="705" w:type="pct"/>
-          </w:tcPr>
-          <w:p>
-            <w:pPr>
-              <w:spacing w:line="360" w:lineRule="auto"/>
-              <w:contextualSpacing/>
-              <w:jc w:val="both"/>
-            </w:pPr>
-            <w:r>
-              <w:t>Person E</w:t>
-            </w:r>
-          </w:p>
-        </w:tc>
-        <w:tc>
-          <w:tcPr>
-            <w:tcW w:w="4295" w:type="pct"/>
-          </w:tcPr>
-          <w:p>
-            <w:pPr>
-              <w:spacing w:line="360" w:lineRule="auto"/>
-              <w:contextualSpacing/>
-              <w:jc w:val="both"/>
-            </w:pPr>
-          </w:p>
-        </w:tc>
-      </w:tr>
-      <w:tr>
-        <w:trPr>
-          <w:trHeight w:val="403"/>
-        </w:trPr>
-        <w:tc>
-          <w:tcPr>
-            <w:tcW w:w="705" w:type="pct"/>
-          </w:tcPr>
-          <w:p>
-            <w:pPr>
-              <w:spacing w:line="360" w:lineRule="auto"/>
-              <w:contextualSpacing/>
-              <w:jc w:val="both"/>
-            </w:pPr>
-            <w:r>
-              <w:t>Person F</w:t>
-            </w:r>
-          </w:p>
-        </w:tc>
-        <w:tc>
-          <w:tcPr>
-            <w:tcW w:w="4295" w:type="pct"/>
-          </w:tcPr>
-          <w:p>
-            <w:pPr>
-              <w:spacing w:line="360" w:lineRule="auto"/>
-              <w:contextualSpacing/>
-              <w:jc w:val="both"/>
-            </w:pPr>
-          </w:p>
-        </w:tc>
-      </w:tr>
-    </w:tbl>
-    <w:p>
-      <w:pPr>
-        <w:contextualSpacing/>
-        <w:jc w:val="both"/>
-      </w:pPr>
-    </w:p>
-    <w:p>
-      <w:pPr>
-        <w:contextualSpacing/>
-        <w:jc w:val="both"/>
-      </w:pPr>
-      <w:r>
-        <w:br w:type="page"/>
-      </w:r>
-    </w:p>
-    <w:p>
-      <w:pPr>
-        <w:pStyle w:val="Heading1"/>
-        <w:spacing w:before="0"/>
-        <w:contextualSpacing/>
-        <w:jc w:val="both"/>
-        <w:rPr>
-          <w:b/>
-          <w:bCs/>
-        </w:rPr>
-      </w:pPr>
-      <w:bookmarkStart w:id="4" w:name="_Toc61188270"/>
+        </w:rPr>
+      </w:pPr>
       <w:r>
         <w:lastRenderedPageBreak/>
         <w:t>3 SPA Design</w:t>
@@ -8055,15 +7508,16 @@
 </file>
 
 <file path=customXml/item1.xml><?xml version="1.0" encoding="utf-8"?>
-<?mso-contentType ?>
-<FormTemplates xmlns="http://schemas.microsoft.com/sharepoint/v3/contenttype/forms">
-  <Display>DocumentLibraryForm</Display>
-  <Edit>DocumentLibraryForm</Edit>
-  <New>DocumentLibraryForm</New>
-</FormTemplates>
+<p:properties xmlns:p="http://schemas.microsoft.com/office/2006/metadata/properties" xmlns:xsi="http://www.w3.org/2001/XMLSchema-instance" xmlns:pc="http://schemas.microsoft.com/office/infopath/2007/PartnerControls">
+  <documentManagement/>
+</p:properties>
 </file>
 
 <file path=customXml/item2.xml><?xml version="1.0" encoding="utf-8"?>
+<b:Sources xmlns:b="http://schemas.openxmlformats.org/officeDocument/2006/bibliography" xmlns="http://schemas.openxmlformats.org/officeDocument/2006/bibliography" SelectedStyle="\APASixthEditionOfficeOnline.xsl" StyleName="APA" Version="6"/>
+</file>
+
+<file path=customXml/item3.xml><?xml version="1.0" encoding="utf-8"?>
 <ct:contentTypeSchema xmlns:ct="http://schemas.microsoft.com/office/2006/metadata/contentType" xmlns:ma="http://schemas.microsoft.com/office/2006/metadata/properties/metaAttributes" ct:_="" ma:_="" ma:contentTypeName="Document" ma:contentTypeID="0x01010021F2204CDFDAF64A8C8D477B56206637" ma:contentTypeVersion="6" ma:contentTypeDescription="Create a new document." ma:contentTypeScope="" ma:versionID="f71449643bbed24b88899965caec0174">
   <xsd:schema xmlns:xsd="http://www.w3.org/2001/XMLSchema" xmlns:xs="http://www.w3.org/2001/XMLSchema" xmlns:p="http://schemas.microsoft.com/office/2006/metadata/properties" xmlns:ns2="c9b2d5d6-b1a1-4455-9cfc-a85ca9e3c0e8" targetNamespace="http://schemas.microsoft.com/office/2006/metadata/properties" ma:root="true" ma:fieldsID="a04951a73f9956a5485858b1c00f2453" ns2:_="">
     <xsd:import namespace="c9b2d5d6-b1a1-4455-9cfc-a85ca9e3c0e8"/>
@@ -8221,25 +7675,33 @@
 </ct:contentTypeSchema>
 </file>
 
-<file path=customXml/item3.xml><?xml version="1.0" encoding="utf-8"?>
-<b:Sources xmlns:b="http://schemas.openxmlformats.org/officeDocument/2006/bibliography" xmlns="http://schemas.openxmlformats.org/officeDocument/2006/bibliography" SelectedStyle="\APASixthEditionOfficeOnline.xsl" StyleName="APA" Version="6"/>
-</file>
-
 <file path=customXml/item4.xml><?xml version="1.0" encoding="utf-8"?>
-<p:properties xmlns:p="http://schemas.microsoft.com/office/2006/metadata/properties" xmlns:xsi="http://www.w3.org/2001/XMLSchema-instance" xmlns:pc="http://schemas.microsoft.com/office/infopath/2007/PartnerControls">
-  <documentManagement/>
-</p:properties>
+<?mso-contentType ?>
+<FormTemplates xmlns="http://schemas.microsoft.com/sharepoint/v3/contenttype/forms">
+  <Display>DocumentLibraryForm</Display>
+  <Edit>DocumentLibraryForm</Edit>
+  <New>DocumentLibraryForm</New>
+</FormTemplates>
 </file>
 
 <file path=customXml/itemProps1.xml><?xml version="1.0" encoding="utf-8"?>
-<ds:datastoreItem xmlns:ds="http://schemas.openxmlformats.org/officeDocument/2006/customXml" ds:itemID="{9B3EDD86-3C8D-4A05-AD3B-6F8DBB3169E9}">
+<ds:datastoreItem xmlns:ds="http://schemas.openxmlformats.org/officeDocument/2006/customXml" ds:itemID="{BF218AA1-1DB4-4EEB-91D0-5BC32EDF130F}">
   <ds:schemaRefs>
-    <ds:schemaRef ds:uri="http://schemas.microsoft.com/sharepoint/v3/contenttype/forms"/>
+    <ds:schemaRef ds:uri="http://schemas.microsoft.com/office/2006/metadata/properties"/>
+    <ds:schemaRef ds:uri="http://schemas.microsoft.com/office/infopath/2007/PartnerControls"/>
   </ds:schemaRefs>
 </ds:datastoreItem>
 </file>
 
 <file path=customXml/itemProps2.xml><?xml version="1.0" encoding="utf-8"?>
+<ds:datastoreItem xmlns:ds="http://schemas.openxmlformats.org/officeDocument/2006/customXml" ds:itemID="{75604EAE-020F-45EA-A2DD-CA78268AE04A}">
+  <ds:schemaRefs>
+    <ds:schemaRef ds:uri="http://schemas.openxmlformats.org/officeDocument/2006/bibliography"/>
+  </ds:schemaRefs>
+</ds:datastoreItem>
+</file>
+
+<file path=customXml/itemProps3.xml><?xml version="1.0" encoding="utf-8"?>
 <ds:datastoreItem xmlns:ds="http://schemas.openxmlformats.org/officeDocument/2006/customXml" ds:itemID="{D08EC2F6-874A-4C7A-B340-9765E25A6033}">
   <ds:schemaRefs>
     <ds:schemaRef ds:uri="http://schemas.microsoft.com/office/2006/metadata/contentType"/>
@@ -8257,19 +7719,10 @@
 </ds:datastoreItem>
 </file>
 
-<file path=customXml/itemProps3.xml><?xml version="1.0" encoding="utf-8"?>
-<ds:datastoreItem xmlns:ds="http://schemas.openxmlformats.org/officeDocument/2006/customXml" ds:itemID="{75604EAE-020F-45EA-A2DD-CA78268AE04A}">
+<file path=customXml/itemProps4.xml><?xml version="1.0" encoding="utf-8"?>
+<ds:datastoreItem xmlns:ds="http://schemas.openxmlformats.org/officeDocument/2006/customXml" ds:itemID="{9B3EDD86-3C8D-4A05-AD3B-6F8DBB3169E9}">
   <ds:schemaRefs>
-    <ds:schemaRef ds:uri="http://schemas.openxmlformats.org/officeDocument/2006/bibliography"/>
-  </ds:schemaRefs>
-</ds:datastoreItem>
-</file>
-
-<file path=customXml/itemProps4.xml><?xml version="1.0" encoding="utf-8"?>
-<ds:datastoreItem xmlns:ds="http://schemas.openxmlformats.org/officeDocument/2006/customXml" ds:itemID="{BF218AA1-1DB4-4EEB-91D0-5BC32EDF130F}">
-  <ds:schemaRefs>
-    <ds:schemaRef ds:uri="http://schemas.microsoft.com/office/2006/metadata/properties"/>
-    <ds:schemaRef ds:uri="http://schemas.microsoft.com/office/infopath/2007/PartnerControls"/>
+    <ds:schemaRef ds:uri="http://schemas.microsoft.com/sharepoint/v3/contenttype/forms"/>
   </ds:schemaRefs>
 </ds:datastoreItem>
 </file>
</xml_diff>

<commit_message>
Made edits to report template and sprints
</commit_message>
<xml_diff>
--- a/report-template/report-template.docx
+++ b/report-template/report-template.docx
@@ -2312,7 +2312,23 @@
         <w:t>Describe any bonus features you have implemented for SPA</w:t>
       </w:r>
       <w:r>
-        <w:t xml:space="preserve"> (e.g. Implementing full BasicSPA requirements instead of Iteration 1 SPA requirements).</w:t>
+        <w:t xml:space="preserve"> (</w:t>
+      </w:r>
+      <w:proofErr w:type="gramStart"/>
+      <w:r>
+        <w:t>e.g.</w:t>
+      </w:r>
+      <w:proofErr w:type="gramEnd"/>
+      <w:r>
+        <w:t xml:space="preserve"> Implementing full </w:t>
+      </w:r>
+      <w:proofErr w:type="spellStart"/>
+      <w:r>
+        <w:t>BasicSPA</w:t>
+      </w:r>
+      <w:proofErr w:type="spellEnd"/>
+      <w:r>
+        <w:t xml:space="preserve"> requirements instead of Iteration 1 SPA requirements).</w:t>
       </w:r>
     </w:p>
     <w:p>
@@ -2413,7 +2429,15 @@
         <w:jc w:val="both"/>
       </w:pPr>
       <w:r>
-        <w:t>You can include Gantt charts etc. to substitute the tables, if it expresses your plan better.</w:t>
+        <w:t xml:space="preserve">You can include Gantt charts etc. to substitute the </w:t>
+      </w:r>
+      <w:proofErr w:type="gramStart"/>
+      <w:r>
+        <w:t>tables, if</w:t>
+      </w:r>
+      <w:proofErr w:type="gramEnd"/>
+      <w:r>
+        <w:t xml:space="preserve"> it expresses your plan better.</w:t>
       </w:r>
     </w:p>
     <w:p>
@@ -2843,13 +2867,6 @@
         <w:contextualSpacing/>
         <w:jc w:val="both"/>
       </w:pPr>
-      <w:r>
-        <w:rPr>
-          <w:b/>
-          <w:bCs/>
-        </w:rPr>
-        <w:t xml:space="preserve">[Iteration 2/3] </w:t>
-      </w:r>
       <w:r>
         <w:t>Design patterns provide standardized solutions to design problems. By applying a design pattern, you usually win more flexibility, but an overall program solution may be more complex to work with. Evaluate the trade-offs involved in terms of expected benefits and cost of applying a design pattern.</w:t>
       </w:r>
@@ -2938,14 +2955,7 @@
         <w:jc w:val="both"/>
       </w:pPr>
       <w:r>
-        <w:rPr>
-          <w:b/>
-          <w:bCs/>
-        </w:rPr>
-        <w:t>[Iteration 2/3]</w:t>
-      </w:r>
-      <w:r>
-        <w:t xml:space="preserve"> At the end of each subsection, document important design decisions. Follow guidelines in lecture notes and in-class activities to analy</w:t>
+        <w:t>At the end of each subsection, document important design decisions. Follow guidelines in lecture notes and in-class activities to analy</w:t>
       </w:r>
       <w:r>
         <w:t>s</w:t>
@@ -3012,6 +3022,13 @@
         <w:jc w:val="both"/>
       </w:pPr>
       <w:r>
+        <w:rPr>
+          <w:b/>
+          <w:bCs/>
+        </w:rPr>
+        <w:t xml:space="preserve">[Iteration 2/3] </w:t>
+      </w:r>
+      <w:r>
         <w:t>Solutions to speed up information access in PKB</w:t>
       </w:r>
     </w:p>
@@ -3025,10 +3042,7 @@
         <w:jc w:val="both"/>
       </w:pPr>
       <w:r>
-        <w:t>Query evaluation and o</w:t>
-      </w:r>
-      <w:r>
-        <w:t>ptimisation strategies</w:t>
+        <w:t>Query evaluation</w:t>
       </w:r>
     </w:p>
     <w:p>
@@ -3041,6 +3055,50 @@
         <w:jc w:val="both"/>
       </w:pPr>
       <w:r>
+        <w:rPr>
+          <w:b/>
+          <w:bCs/>
+        </w:rPr>
+        <w:t xml:space="preserve">[Iteration </w:t>
+      </w:r>
+      <w:r>
+        <w:rPr>
+          <w:b/>
+          <w:bCs/>
+        </w:rPr>
+        <w:t>2/</w:t>
+      </w:r>
+      <w:r>
+        <w:rPr>
+          <w:b/>
+          <w:bCs/>
+        </w:rPr>
+        <w:t>3]</w:t>
+      </w:r>
+      <w:r>
+        <w:rPr>
+          <w:b/>
+          <w:bCs/>
+        </w:rPr>
+        <w:t xml:space="preserve"> </w:t>
+      </w:r>
+      <w:r>
+        <w:t>O</w:t>
+      </w:r>
+      <w:r>
+        <w:t>ptimisation strategies</w:t>
+      </w:r>
+    </w:p>
+    <w:p>
+      <w:pPr>
+        <w:pStyle w:val="ListParagraph"/>
+        <w:numPr>
+          <w:ilvl w:val="0"/>
+          <w:numId w:val="1"/>
+        </w:numPr>
+        <w:jc w:val="both"/>
+      </w:pPr>
+      <w:r>
         <w:t>Any other issue that is important</w:t>
       </w:r>
     </w:p>
@@ -3285,7 +3343,15 @@
         <w:jc w:val="both"/>
       </w:pPr>
       <w:r>
-        <w:t>Your Query Processor should consist of Query Preprocessor (Parser + Validator) and Query Evaluator.</w:t>
+        <w:t xml:space="preserve">Your Query Processor should consist of Query </w:t>
+      </w:r>
+      <w:proofErr w:type="spellStart"/>
+      <w:r>
+        <w:t>Preprocessor</w:t>
+      </w:r>
+      <w:proofErr w:type="spellEnd"/>
+      <w:r>
+        <w:t xml:space="preserve"> (Parser + Validator) and Query Evaluator.</w:t>
       </w:r>
     </w:p>
     <w:p>
@@ -3315,7 +3381,15 @@
         <w:jc w:val="both"/>
       </w:pPr>
       <w:r>
-        <w:t>For Query Preprocessor, d</w:t>
+        <w:t xml:space="preserve">For Query </w:t>
+      </w:r>
+      <w:proofErr w:type="spellStart"/>
+      <w:r>
+        <w:t>Preprocessor</w:t>
+      </w:r>
+      <w:proofErr w:type="spellEnd"/>
+      <w:r>
+        <w:t>, d</w:t>
       </w:r>
       <w:r>
         <w:t>escribe how you parse and validate PQL queries. You should describe the validation rules used</w:t>
@@ -3351,7 +3425,15 @@
         <w:t>For Query Evaluator, describe your evaluation strategies</w:t>
       </w:r>
       <w:r>
-        <w:t xml:space="preserve"> and optimisations. Show examples of how evaluation is done and its intermediate / final results table.</w:t>
+        <w:t xml:space="preserve"> and optimisations. Show examples of how evaluation is done and its intermediate / </w:t>
+      </w:r>
+      <w:proofErr w:type="gramStart"/>
+      <w:r>
+        <w:t>final results</w:t>
+      </w:r>
+      <w:proofErr w:type="gramEnd"/>
+      <w:r>
+        <w:t xml:space="preserve"> table.</w:t>
       </w:r>
     </w:p>
     <w:p>
@@ -3528,7 +3610,15 @@
         <w:jc w:val="both"/>
       </w:pPr>
       <w:r>
-        <w:t>Any other requirements for running this test case (e.g. to run a test case for a component, you may need to implement a simulated environment)</w:t>
+        <w:t>Any other requirements for running this test case (</w:t>
+      </w:r>
+      <w:proofErr w:type="gramStart"/>
+      <w:r>
+        <w:t>e.g.</w:t>
+      </w:r>
+      <w:proofErr w:type="gramEnd"/>
+      <w:r>
+        <w:t xml:space="preserve"> to run a test case for a component, you may need to implement a simulated environment)</w:t>
       </w:r>
     </w:p>
     <w:p>
@@ -3717,7 +3807,15 @@
         <w:jc w:val="both"/>
       </w:pPr>
       <w:r>
-        <w:t>Provide two sample test cases in AutoTester format.</w:t>
+        <w:t xml:space="preserve">Provide two sample test cases in </w:t>
+      </w:r>
+      <w:proofErr w:type="spellStart"/>
+      <w:r>
+        <w:t>AutoTester</w:t>
+      </w:r>
+      <w:proofErr w:type="spellEnd"/>
+      <w:r>
+        <w:t xml:space="preserve"> format.</w:t>
       </w:r>
     </w:p>
     <w:p>
@@ -3909,7 +4007,31 @@
         <w:jc w:val="both"/>
       </w:pPr>
       <w:r>
-        <w:t>Describe how you implement NextBip/* and AffectsBip/* . It should contain:</w:t>
+        <w:t xml:space="preserve">Describe how you implement </w:t>
+      </w:r>
+      <w:proofErr w:type="spellStart"/>
+      <w:r>
+        <w:t>NextBip</w:t>
+      </w:r>
+      <w:proofErr w:type="spellEnd"/>
+      <w:r>
+        <w:t xml:space="preserve">/* and </w:t>
+      </w:r>
+      <w:proofErr w:type="spellStart"/>
+      <w:r>
+        <w:t>AffectsBip</w:t>
+      </w:r>
+      <w:proofErr w:type="spellEnd"/>
+      <w:r>
+        <w:t>/</w:t>
+      </w:r>
+      <w:proofErr w:type="gramStart"/>
+      <w:r>
+        <w:t>* .</w:t>
+      </w:r>
+      <w:proofErr w:type="gramEnd"/>
+      <w:r>
+        <w:t xml:space="preserve"> It should contain:</w:t>
       </w:r>
     </w:p>
     <w:p>
@@ -3957,7 +4079,15 @@
         <w:jc w:val="both"/>
       </w:pPr>
       <w:r>
-        <w:t>Basically, this section is a mini-report for extensions.</w:t>
+        <w:t xml:space="preserve">Basically, this section is a </w:t>
+      </w:r>
+      <w:proofErr w:type="gramStart"/>
+      <w:r>
+        <w:t>mini-report</w:t>
+      </w:r>
+      <w:proofErr w:type="gramEnd"/>
+      <w:r>
+        <w:t xml:space="preserve"> for extensions.</w:t>
       </w:r>
     </w:p>
     <w:p>
@@ -4295,9 +4425,11 @@
         </w:numPr>
         <w:jc w:val="both"/>
       </w:pPr>
+      <w:proofErr w:type="spellStart"/>
       <w:r>
         <w:t>VarTable</w:t>
       </w:r>
+      <w:proofErr w:type="spellEnd"/>
     </w:p>
     <w:p>
       <w:pPr>
@@ -4308,9 +4440,11 @@
         </w:numPr>
         <w:jc w:val="both"/>
       </w:pPr>
+      <w:proofErr w:type="spellStart"/>
       <w:r>
         <w:t>ProcTable</w:t>
       </w:r>
+      <w:proofErr w:type="spellEnd"/>
     </w:p>
     <w:p>
       <w:pPr>
@@ -4609,26 +4743,58 @@
       <w:pPr>
         <w:contextualSpacing/>
         <w:jc w:val="both"/>
-      </w:pPr>
-      <w:r>
         <w:rPr>
           <w:b/>
           <w:bCs/>
         </w:rPr>
-        <w:t xml:space="preserve">[Compulsory </w:t>
-      </w:r>
+      </w:pPr>
       <w:r>
         <w:rPr>
           <w:b/>
           <w:bCs/>
         </w:rPr>
-        <w:t>Appendix</w:t>
+        <w:t>[Good</w:t>
       </w:r>
       <w:r>
         <w:rPr>
           <w:b/>
           <w:bCs/>
         </w:rPr>
+        <w:t>-</w:t>
+      </w:r>
+      <w:r>
+        <w:rPr>
+          <w:b/>
+          <w:bCs/>
+        </w:rPr>
+        <w:t>to</w:t>
+      </w:r>
+      <w:r>
+        <w:rPr>
+          <w:b/>
+          <w:bCs/>
+        </w:rPr>
+        <w:t>-</w:t>
+      </w:r>
+      <w:r>
+        <w:rPr>
+          <w:b/>
+          <w:bCs/>
+        </w:rPr>
+        <w:t>have</w:t>
+      </w:r>
+      <w:r>
+        <w:rPr>
+          <w:b/>
+          <w:bCs/>
+        </w:rPr>
+        <w:t xml:space="preserve"> Appendix</w:t>
+      </w:r>
+      <w:r>
+        <w:rPr>
+          <w:b/>
+          <w:bCs/>
+        </w:rPr>
         <w:t>]</w:t>
       </w:r>
     </w:p>
@@ -4641,10 +4807,10 @@
         <w:t xml:space="preserve">To help you discover your APIs for PKB and Query Evaluator, </w:t>
       </w:r>
       <w:r>
-        <w:t xml:space="preserve">start by answering the following </w:t>
-      </w:r>
-      <w:r>
-        <w:t xml:space="preserve">the numbered </w:t>
+        <w:t xml:space="preserve">start by answering the </w:t>
+      </w:r>
+      <w:r>
+        <w:t xml:space="preserve">numbered </w:t>
       </w:r>
       <w:r>
         <w:t xml:space="preserve">questions. </w:t>
@@ -4653,12 +4819,36 @@
         <w:rPr>
           <w:u w:val="single"/>
         </w:rPr>
-        <w:t>You must attempt at least a question and write down the answer in this appendix</w:t>
+        <w:t xml:space="preserve">You </w:t>
       </w:r>
       <w:r>
         <w:rPr>
           <w:u w:val="single"/>
         </w:rPr>
+        <w:t>can</w:t>
+      </w:r>
+      <w:r>
+        <w:rPr>
+          <w:u w:val="single"/>
+        </w:rPr>
+        <w:t xml:space="preserve"> answer </w:t>
+      </w:r>
+      <w:r>
+        <w:rPr>
+          <w:u w:val="single"/>
+        </w:rPr>
+        <w:t xml:space="preserve">ONE question </w:t>
+      </w:r>
+      <w:r>
+        <w:rPr>
+          <w:u w:val="single"/>
+        </w:rPr>
+        <w:t>in this appendix</w:t>
+      </w:r>
+      <w:r>
+        <w:rPr>
+          <w:u w:val="single"/>
+        </w:rPr>
         <w:t xml:space="preserve"> to show t</w:t>
       </w:r>
       <w:r>
@@ -4672,6 +4862,12 @@
           <w:u w:val="single"/>
         </w:rPr>
         <w:t>.</w:t>
+      </w:r>
+      <w:r>
+        <w:rPr>
+          <w:u w:val="single"/>
+        </w:rPr>
+        <w:t xml:space="preserve"> You do not need to answer more than one question in this appendix, but they can still be used in discovering your APIs.</w:t>
       </w:r>
     </w:p>
     <w:p>
@@ -4772,8 +4968,16 @@
               <w:rPr>
                 <w:rFonts w:ascii="Courier New" w:hAnsi="Courier New" w:cs="Courier New"/>
               </w:rPr>
-              <w:t>1.  read x;</w:t>
-            </w:r>
+              <w:t xml:space="preserve">1.  read </w:t>
+            </w:r>
+            <w:proofErr w:type="gramStart"/>
+            <w:r>
+              <w:rPr>
+                <w:rFonts w:ascii="Courier New" w:hAnsi="Courier New" w:cs="Courier New"/>
+              </w:rPr>
+              <w:t>x;</w:t>
+            </w:r>
+            <w:proofErr w:type="gramEnd"/>
           </w:p>
           <w:p>
             <w:pPr>
@@ -4788,8 +4992,16 @@
               <w:rPr>
                 <w:rFonts w:ascii="Courier New" w:hAnsi="Courier New" w:cs="Courier New"/>
               </w:rPr>
-              <w:t>2.  read y;</w:t>
-            </w:r>
+              <w:t xml:space="preserve">2.  read </w:t>
+            </w:r>
+            <w:proofErr w:type="gramStart"/>
+            <w:r>
+              <w:rPr>
+                <w:rFonts w:ascii="Courier New" w:hAnsi="Courier New" w:cs="Courier New"/>
+              </w:rPr>
+              <w:t>y;</w:t>
+            </w:r>
+            <w:proofErr w:type="gramEnd"/>
           </w:p>
           <w:p>
             <w:pPr>
@@ -4804,7 +5016,21 @@
               <w:rPr>
                 <w:rFonts w:ascii="Courier New" w:hAnsi="Courier New" w:cs="Courier New"/>
               </w:rPr>
-              <w:t>3.  while (y != 0) {</w:t>
+              <w:t>3.  while (</w:t>
+            </w:r>
+            <w:proofErr w:type="gramStart"/>
+            <w:r>
+              <w:rPr>
+                <w:rFonts w:ascii="Courier New" w:hAnsi="Courier New" w:cs="Courier New"/>
+              </w:rPr>
+              <w:t>y !</w:t>
+            </w:r>
+            <w:proofErr w:type="gramEnd"/>
+            <w:r>
+              <w:rPr>
+                <w:rFonts w:ascii="Courier New" w:hAnsi="Courier New" w:cs="Courier New"/>
+              </w:rPr>
+              <w:t>= 0) {</w:t>
             </w:r>
           </w:p>
           <w:p>
@@ -4820,8 +5046,16 @@
               <w:rPr>
                 <w:rFonts w:ascii="Courier New" w:hAnsi="Courier New" w:cs="Courier New"/>
               </w:rPr>
-              <w:t>4.      x = x / y;</w:t>
-            </w:r>
+              <w:t xml:space="preserve">4.      x = x / </w:t>
+            </w:r>
+            <w:proofErr w:type="gramStart"/>
+            <w:r>
+              <w:rPr>
+                <w:rFonts w:ascii="Courier New" w:hAnsi="Courier New" w:cs="Courier New"/>
+              </w:rPr>
+              <w:t>y;</w:t>
+            </w:r>
+            <w:proofErr w:type="gramEnd"/>
           </w:p>
           <w:p>
             <w:pPr>
@@ -4836,8 +5070,16 @@
               <w:rPr>
                 <w:rFonts w:ascii="Courier New" w:hAnsi="Courier New" w:cs="Courier New"/>
               </w:rPr>
-              <w:t>5.      read y; }</w:t>
-            </w:r>
+              <w:t>5.      read y</w:t>
+            </w:r>
+            <w:proofErr w:type="gramStart"/>
+            <w:r>
+              <w:rPr>
+                <w:rFonts w:ascii="Courier New" w:hAnsi="Courier New" w:cs="Courier New"/>
+              </w:rPr>
+              <w:t>; }</w:t>
+            </w:r>
+            <w:proofErr w:type="gramEnd"/>
           </w:p>
           <w:p>
             <w:pPr>
@@ -4852,8 +5094,16 @@
               <w:rPr>
                 <w:rFonts w:ascii="Courier New" w:hAnsi="Courier New" w:cs="Courier New"/>
               </w:rPr>
-              <w:t>6.  print x; }</w:t>
-            </w:r>
+              <w:t>6.  print x</w:t>
+            </w:r>
+            <w:proofErr w:type="gramStart"/>
+            <w:r>
+              <w:rPr>
+                <w:rFonts w:ascii="Courier New" w:hAnsi="Courier New" w:cs="Courier New"/>
+              </w:rPr>
+              <w:t>; }</w:t>
+            </w:r>
+            <w:proofErr w:type="gramEnd"/>
           </w:p>
         </w:tc>
         <w:tc>
@@ -4873,8 +5123,30 @@
               <w:rPr>
                 <w:rFonts w:ascii="Courier New" w:hAnsi="Courier New" w:cs="Courier New"/>
               </w:rPr>
-              <w:t>assign a; stmt s; variable v;</w:t>
-            </w:r>
+              <w:t xml:space="preserve">assign a; </w:t>
+            </w:r>
+            <w:proofErr w:type="spellStart"/>
+            <w:r>
+              <w:rPr>
+                <w:rFonts w:ascii="Courier New" w:hAnsi="Courier New" w:cs="Courier New"/>
+              </w:rPr>
+              <w:t>stmt</w:t>
+            </w:r>
+            <w:proofErr w:type="spellEnd"/>
+            <w:r>
+              <w:rPr>
+                <w:rFonts w:ascii="Courier New" w:hAnsi="Courier New" w:cs="Courier New"/>
+              </w:rPr>
+              <w:t xml:space="preserve"> s; variable </w:t>
+            </w:r>
+            <w:proofErr w:type="gramStart"/>
+            <w:r>
+              <w:rPr>
+                <w:rFonts w:ascii="Courier New" w:hAnsi="Courier New" w:cs="Courier New"/>
+              </w:rPr>
+              <w:t>v;</w:t>
+            </w:r>
+            <w:proofErr w:type="gramEnd"/>
           </w:p>
           <w:tbl>
             <w:tblPr>
@@ -4924,7 +5196,21 @@
                     <w:rPr>
                       <w:rFonts w:ascii="Courier New" w:hAnsi="Courier New" w:cs="Courier New"/>
                     </w:rPr>
-                    <w:t>Select a pattern a(“x”, _”y”_)</w:t>
+                    <w:t xml:space="preserve">Select a pattern </w:t>
+                  </w:r>
+                  <w:proofErr w:type="gramStart"/>
+                  <w:r>
+                    <w:rPr>
+                      <w:rFonts w:ascii="Courier New" w:hAnsi="Courier New" w:cs="Courier New"/>
+                    </w:rPr>
+                    <w:t>a(</w:t>
+                  </w:r>
+                  <w:proofErr w:type="gramEnd"/>
+                  <w:r>
+                    <w:rPr>
+                      <w:rFonts w:ascii="Courier New" w:hAnsi="Courier New" w:cs="Courier New"/>
+                    </w:rPr>
+                    <w:t>“x”, _”y”_)</w:t>
                   </w:r>
                 </w:p>
               </w:tc>
@@ -5401,7 +5687,23 @@
         </w:numPr>
       </w:pPr>
       <w:r>
-        <w:t>Write a sequence of steps describing how Parser works with ProcTable &amp; VarTable.</w:t>
+        <w:t xml:space="preserve">Write a sequence of steps describing how Parser works with </w:t>
+      </w:r>
+      <w:proofErr w:type="spellStart"/>
+      <w:r>
+        <w:t>ProcTable</w:t>
+      </w:r>
+      <w:proofErr w:type="spellEnd"/>
+      <w:r>
+        <w:t xml:space="preserve"> &amp; </w:t>
+      </w:r>
+      <w:proofErr w:type="spellStart"/>
+      <w:r>
+        <w:t>VarTable</w:t>
+      </w:r>
+      <w:proofErr w:type="spellEnd"/>
+      <w:r>
+        <w:t>.</w:t>
       </w:r>
       <w:r>
         <w:br/>
@@ -5419,7 +5721,15 @@
         </w:numPr>
       </w:pPr>
       <w:r>
-        <w:t>Insert “main” to ProcTable, return index</w:t>
+        <w:t xml:space="preserve">Insert “main” to </w:t>
+      </w:r>
+      <w:proofErr w:type="spellStart"/>
+      <w:r>
+        <w:t>ProcTable</w:t>
+      </w:r>
+      <w:proofErr w:type="spellEnd"/>
+      <w:r>
+        <w:t>, return index</w:t>
       </w:r>
     </w:p>
     <w:p>
@@ -5431,7 +5741,15 @@
         </w:numPr>
       </w:pPr>
       <w:r>
-        <w:t>Insert “x” to VarTable, return index</w:t>
+        <w:t xml:space="preserve">Insert “x” to </w:t>
+      </w:r>
+      <w:proofErr w:type="spellStart"/>
+      <w:r>
+        <w:t>VarTable</w:t>
+      </w:r>
+      <w:proofErr w:type="spellEnd"/>
+      <w:r>
+        <w:t>, return index</w:t>
       </w:r>
     </w:p>
     <w:p>
@@ -5483,7 +5801,15 @@
         </w:numPr>
       </w:pPr>
       <w:r>
-        <w:t>Describe how Query Processor works with AST and VarTable when evaluating Query #1</w:t>
+        <w:t xml:space="preserve">Describe how Query Processor works with AST and </w:t>
+      </w:r>
+      <w:proofErr w:type="spellStart"/>
+      <w:r>
+        <w:t>VarTable</w:t>
+      </w:r>
+      <w:proofErr w:type="spellEnd"/>
+      <w:r>
+        <w:t xml:space="preserve"> when evaluating Query #1</w:t>
       </w:r>
       <w:r>
         <w:br/>
@@ -5539,8 +5865,26 @@
           <w:numId w:val="8"/>
         </w:numPr>
       </w:pPr>
-      <w:r>
-        <w:t>isMatch(p,”assign”)</w:t>
+      <w:proofErr w:type="spellStart"/>
+      <w:r>
+        <w:t>isMatch</w:t>
+      </w:r>
+      <w:proofErr w:type="spellEnd"/>
+      <w:r>
+        <w:t>(</w:t>
+      </w:r>
+      <w:proofErr w:type="spellStart"/>
+      <w:r>
+        <w:t>p</w:t>
+      </w:r>
+      <w:proofErr w:type="gramStart"/>
+      <w:r>
+        <w:t>,”assign</w:t>
+      </w:r>
+      <w:proofErr w:type="spellEnd"/>
+      <w:proofErr w:type="gramEnd"/>
+      <w:r>
+        <w:t>”)</w:t>
       </w:r>
       <w:r>
         <w:t xml:space="preserve"> – no</w:t>
@@ -7508,16 +7852,15 @@
 </file>
 
 <file path=customXml/item1.xml><?xml version="1.0" encoding="utf-8"?>
-<p:properties xmlns:p="http://schemas.microsoft.com/office/2006/metadata/properties" xmlns:xsi="http://www.w3.org/2001/XMLSchema-instance" xmlns:pc="http://schemas.microsoft.com/office/infopath/2007/PartnerControls">
-  <documentManagement/>
-</p:properties>
+<?mso-contentType ?>
+<FormTemplates xmlns="http://schemas.microsoft.com/sharepoint/v3/contenttype/forms">
+  <Display>DocumentLibraryForm</Display>
+  <Edit>DocumentLibraryForm</Edit>
+  <New>DocumentLibraryForm</New>
+</FormTemplates>
 </file>
 
 <file path=customXml/item2.xml><?xml version="1.0" encoding="utf-8"?>
-<b:Sources xmlns:b="http://schemas.openxmlformats.org/officeDocument/2006/bibliography" xmlns="http://schemas.openxmlformats.org/officeDocument/2006/bibliography" SelectedStyle="\APASixthEditionOfficeOnline.xsl" StyleName="APA" Version="6"/>
-</file>
-
-<file path=customXml/item3.xml><?xml version="1.0" encoding="utf-8"?>
 <ct:contentTypeSchema xmlns:ct="http://schemas.microsoft.com/office/2006/metadata/contentType" xmlns:ma="http://schemas.microsoft.com/office/2006/metadata/properties/metaAttributes" ct:_="" ma:_="" ma:contentTypeName="Document" ma:contentTypeID="0x01010021F2204CDFDAF64A8C8D477B56206637" ma:contentTypeVersion="6" ma:contentTypeDescription="Create a new document." ma:contentTypeScope="" ma:versionID="f71449643bbed24b88899965caec0174">
   <xsd:schema xmlns:xsd="http://www.w3.org/2001/XMLSchema" xmlns:xs="http://www.w3.org/2001/XMLSchema" xmlns:p="http://schemas.microsoft.com/office/2006/metadata/properties" xmlns:ns2="c9b2d5d6-b1a1-4455-9cfc-a85ca9e3c0e8" targetNamespace="http://schemas.microsoft.com/office/2006/metadata/properties" ma:root="true" ma:fieldsID="a04951a73f9956a5485858b1c00f2453" ns2:_="">
     <xsd:import namespace="c9b2d5d6-b1a1-4455-9cfc-a85ca9e3c0e8"/>
@@ -7675,33 +8018,25 @@
 </ct:contentTypeSchema>
 </file>
 
+<file path=customXml/item3.xml><?xml version="1.0" encoding="utf-8"?>
+<b:Sources xmlns:b="http://schemas.openxmlformats.org/officeDocument/2006/bibliography" xmlns="http://schemas.openxmlformats.org/officeDocument/2006/bibliography" SelectedStyle="\APASixthEditionOfficeOnline.xsl" StyleName="APA" Version="6"/>
+</file>
+
 <file path=customXml/item4.xml><?xml version="1.0" encoding="utf-8"?>
-<?mso-contentType ?>
-<FormTemplates xmlns="http://schemas.microsoft.com/sharepoint/v3/contenttype/forms">
-  <Display>DocumentLibraryForm</Display>
-  <Edit>DocumentLibraryForm</Edit>
-  <New>DocumentLibraryForm</New>
-</FormTemplates>
+<p:properties xmlns:p="http://schemas.microsoft.com/office/2006/metadata/properties" xmlns:xsi="http://www.w3.org/2001/XMLSchema-instance" xmlns:pc="http://schemas.microsoft.com/office/infopath/2007/PartnerControls">
+  <documentManagement/>
+</p:properties>
 </file>
 
 <file path=customXml/itemProps1.xml><?xml version="1.0" encoding="utf-8"?>
-<ds:datastoreItem xmlns:ds="http://schemas.openxmlformats.org/officeDocument/2006/customXml" ds:itemID="{BF218AA1-1DB4-4EEB-91D0-5BC32EDF130F}">
+<ds:datastoreItem xmlns:ds="http://schemas.openxmlformats.org/officeDocument/2006/customXml" ds:itemID="{9B3EDD86-3C8D-4A05-AD3B-6F8DBB3169E9}">
   <ds:schemaRefs>
-    <ds:schemaRef ds:uri="http://schemas.microsoft.com/office/2006/metadata/properties"/>
-    <ds:schemaRef ds:uri="http://schemas.microsoft.com/office/infopath/2007/PartnerControls"/>
+    <ds:schemaRef ds:uri="http://schemas.microsoft.com/sharepoint/v3/contenttype/forms"/>
   </ds:schemaRefs>
 </ds:datastoreItem>
 </file>
 
 <file path=customXml/itemProps2.xml><?xml version="1.0" encoding="utf-8"?>
-<ds:datastoreItem xmlns:ds="http://schemas.openxmlformats.org/officeDocument/2006/customXml" ds:itemID="{75604EAE-020F-45EA-A2DD-CA78268AE04A}">
-  <ds:schemaRefs>
-    <ds:schemaRef ds:uri="http://schemas.openxmlformats.org/officeDocument/2006/bibliography"/>
-  </ds:schemaRefs>
-</ds:datastoreItem>
-</file>
-
-<file path=customXml/itemProps3.xml><?xml version="1.0" encoding="utf-8"?>
 <ds:datastoreItem xmlns:ds="http://schemas.openxmlformats.org/officeDocument/2006/customXml" ds:itemID="{D08EC2F6-874A-4C7A-B340-9765E25A6033}">
   <ds:schemaRefs>
     <ds:schemaRef ds:uri="http://schemas.microsoft.com/office/2006/metadata/contentType"/>
@@ -7719,10 +8054,19 @@
 </ds:datastoreItem>
 </file>
 
+<file path=customXml/itemProps3.xml><?xml version="1.0" encoding="utf-8"?>
+<ds:datastoreItem xmlns:ds="http://schemas.openxmlformats.org/officeDocument/2006/customXml" ds:itemID="{75604EAE-020F-45EA-A2DD-CA78268AE04A}">
+  <ds:schemaRefs>
+    <ds:schemaRef ds:uri="http://schemas.openxmlformats.org/officeDocument/2006/bibliography"/>
+  </ds:schemaRefs>
+</ds:datastoreItem>
+</file>
+
 <file path=customXml/itemProps4.xml><?xml version="1.0" encoding="utf-8"?>
-<ds:datastoreItem xmlns:ds="http://schemas.openxmlformats.org/officeDocument/2006/customXml" ds:itemID="{9B3EDD86-3C8D-4A05-AD3B-6F8DBB3169E9}">
+<ds:datastoreItem xmlns:ds="http://schemas.openxmlformats.org/officeDocument/2006/customXml" ds:itemID="{BF218AA1-1DB4-4EEB-91D0-5BC32EDF130F}">
   <ds:schemaRefs>
-    <ds:schemaRef ds:uri="http://schemas.microsoft.com/sharepoint/v3/contenttype/forms"/>
+    <ds:schemaRef ds:uri="http://schemas.microsoft.com/office/2006/metadata/properties"/>
+    <ds:schemaRef ds:uri="http://schemas.microsoft.com/office/infopath/2007/PartnerControls"/>
   </ds:schemaRefs>
 </ds:datastoreItem>
 </file>
</xml_diff>